<commit_message>
Update 2.1_APT122_DiarioReflexionFase2 - Ana Gonzalez.docx
</commit_message>
<xml_diff>
--- a/Equipo 2/Fase 2/Evidencias Individuales/2.1_APT122_DiarioReflexionFase2 - Ana Gonzalez.docx
+++ b/Equipo 2/Fase 2/Evidencias Individuales/2.1_APT122_DiarioReflexionFase2 - Ana Gonzalez.docx
@@ -386,7 +386,6 @@
               </w:rPr>
               <w:t xml:space="preserve">En general hemos cumplido con las principales actividades fijadas en la carta Gantt como el levantamiento de </w:t>
             </w:r>
-            <w:proofErr w:type="gramStart"/>
             <w:r>
               <w:rPr>
                 <w:rFonts w:ascii="Calibri" w:hAnsi="Calibri"/>
@@ -394,9 +393,8 @@
                 <w:bCs/>
                 <w:color w:val="1F4E79" w:themeColor="accent1" w:themeShade="80"/>
               </w:rPr>
-              <w:t>requerimientos ,</w:t>
+              <w:t>requerimientos,</w:t>
             </w:r>
-            <w:proofErr w:type="gramEnd"/>
             <w:r>
               <w:rPr>
                 <w:rFonts w:ascii="Calibri" w:hAnsi="Calibri"/>
@@ -404,7 +402,16 @@
                 <w:bCs/>
                 <w:color w:val="1F4E79" w:themeColor="accent1" w:themeShade="80"/>
               </w:rPr>
-              <w:t xml:space="preserve"> diseño de arquitectura y definición del backlog </w:t>
+              <w:t xml:space="preserve"> diseño de arquitectura y definición del backlog</w:t>
+            </w:r>
+            <w:r>
+              <w:rPr>
+                <w:rFonts w:ascii="Calibri" w:hAnsi="Calibri"/>
+                <w:b/>
+                <w:bCs/>
+                <w:color w:val="1F4E79" w:themeColor="accent1" w:themeShade="80"/>
+              </w:rPr>
+              <w:t>.</w:t>
             </w:r>
           </w:p>
           <w:p>
@@ -447,6 +454,15 @@
                 <w:color w:val="1F4E79" w:themeColor="accent1" w:themeShade="80"/>
               </w:rPr>
             </w:pPr>
+            <w:r>
+              <w:rPr>
+                <w:rFonts w:ascii="Calibri" w:hAnsi="Calibri"/>
+                <w:b/>
+                <w:bCs/>
+                <w:color w:val="1F4E79" w:themeColor="accent1" w:themeShade="80"/>
+              </w:rPr>
+              <w:t>Comunicación.</w:t>
+            </w:r>
           </w:p>
           <w:p>
             <w:pPr>
@@ -605,7 +621,6 @@
               </w:rPr>
               <w:t xml:space="preserve"> de tareas: Un aparte del equipo avanzaba con la interfaz, otra se </w:t>
             </w:r>
-            <w:proofErr w:type="spellStart"/>
             <w:r>
               <w:rPr>
                 <w:rFonts w:ascii="Calibri" w:hAnsi="Calibri"/>
@@ -613,9 +628,8 @@
                 <w:bCs/>
                 <w:color w:val="1F4E79" w:themeColor="accent1" w:themeShade="80"/>
               </w:rPr>
-              <w:t>enfoco</w:t>
+              <w:t>enfocó</w:t>
             </w:r>
-            <w:proofErr w:type="spellEnd"/>
             <w:r>
               <w:rPr>
                 <w:rFonts w:ascii="Calibri" w:hAnsi="Calibri"/>
@@ -623,7 +637,16 @@
                 <w:bCs/>
                 <w:color w:val="1F4E79" w:themeColor="accent1" w:themeShade="80"/>
               </w:rPr>
-              <w:t xml:space="preserve"> en la preparación de los datos.</w:t>
+              <w:t xml:space="preserve"> en la preparación de los datos</w:t>
+            </w:r>
+            <w:r>
+              <w:rPr>
+                <w:rFonts w:ascii="Calibri" w:hAnsi="Calibri"/>
+                <w:b/>
+                <w:bCs/>
+                <w:color w:val="1F4E79" w:themeColor="accent1" w:themeShade="80"/>
+              </w:rPr>
+              <w:t xml:space="preserve"> y la última en la documentación.</w:t>
             </w:r>
           </w:p>
           <w:p>
@@ -655,50 +678,6 @@
             <w:pPr>
               <w:jc w:val="both"/>
               <w:rPr>
-                <w:rFonts w:eastAsiaTheme="majorEastAsia"/>
-                <w:color w:val="767171" w:themeColor="background2" w:themeShade="80"/>
-                <w:sz w:val="24"/>
-                <w:szCs w:val="24"/>
-              </w:rPr>
-            </w:pPr>
-          </w:p>
-          <w:p>
-            <w:pPr>
-              <w:jc w:val="both"/>
-              <w:rPr>
-                <w:rFonts w:ascii="Calibri" w:hAnsi="Calibri"/>
-                <w:b/>
-                <w:bCs/>
-                <w:color w:val="1F4E79" w:themeColor="accent1" w:themeShade="80"/>
-              </w:rPr>
-            </w:pPr>
-          </w:p>
-          <w:p>
-            <w:pPr>
-              <w:jc w:val="both"/>
-              <w:rPr>
-                <w:rFonts w:ascii="Calibri" w:hAnsi="Calibri"/>
-                <w:b/>
-                <w:bCs/>
-                <w:color w:val="1F4E79" w:themeColor="accent1" w:themeShade="80"/>
-              </w:rPr>
-            </w:pPr>
-          </w:p>
-          <w:p>
-            <w:pPr>
-              <w:jc w:val="both"/>
-              <w:rPr>
-                <w:rFonts w:ascii="Calibri" w:hAnsi="Calibri"/>
-                <w:b/>
-                <w:bCs/>
-                <w:color w:val="1F4E79" w:themeColor="accent1" w:themeShade="80"/>
-              </w:rPr>
-            </w:pPr>
-          </w:p>
-          <w:p>
-            <w:pPr>
-              <w:jc w:val="both"/>
-              <w:rPr>
                 <w:rFonts w:ascii="Calibri" w:hAnsi="Calibri"/>
                 <w:b/>
                 <w:bCs/>
@@ -709,42 +688,6 @@
         </w:tc>
       </w:tr>
     </w:tbl>
-    <w:p>
-      <w:pPr>
-        <w:spacing w:after="0" w:line="360" w:lineRule="auto"/>
-        <w:jc w:val="both"/>
-        <w:rPr>
-          <w:color w:val="595959" w:themeColor="text1" w:themeTint="A6"/>
-          <w:sz w:val="24"/>
-          <w:szCs w:val="24"/>
-          <w:lang w:eastAsia="ja-JP"/>
-        </w:rPr>
-      </w:pPr>
-    </w:p>
-    <w:p>
-      <w:pPr>
-        <w:spacing w:after="0" w:line="360" w:lineRule="auto"/>
-        <w:jc w:val="both"/>
-        <w:rPr>
-          <w:b/>
-          <w:bCs/>
-          <w:sz w:val="24"/>
-          <w:szCs w:val="24"/>
-        </w:rPr>
-      </w:pPr>
-    </w:p>
-    <w:p>
-      <w:pPr>
-        <w:spacing w:after="0" w:line="360" w:lineRule="auto"/>
-        <w:jc w:val="both"/>
-        <w:rPr>
-          <w:b/>
-          <w:bCs/>
-          <w:sz w:val="24"/>
-          <w:szCs w:val="24"/>
-        </w:rPr>
-      </w:pPr>
-    </w:p>
     <w:p>
       <w:pPr>
         <w:spacing w:after="0" w:line="360" w:lineRule="auto"/>
@@ -860,6 +803,7 @@
                 <w:sz w:val="24"/>
                 <w:szCs w:val="24"/>
               </w:rPr>
+              <w:lastRenderedPageBreak/>
               <w:t>3. Hasta el momento:</w:t>
             </w:r>
           </w:p>
@@ -978,7 +922,34 @@
                 <w:bCs/>
                 <w:color w:val="1F4E79" w:themeColor="accent1" w:themeShade="80"/>
               </w:rPr>
-              <w:t xml:space="preserve"> y en la documentación </w:t>
+              <w:t xml:space="preserve"> y </w:t>
+            </w:r>
+            <w:r>
+              <w:rPr>
+                <w:rFonts w:ascii="Calibri" w:hAnsi="Calibri"/>
+                <w:b/>
+                <w:bCs/>
+                <w:color w:val="1F4E79" w:themeColor="accent1" w:themeShade="80"/>
+              </w:rPr>
+              <w:t xml:space="preserve">principalmente en mantener la </w:t>
+            </w:r>
+            <w:r>
+              <w:rPr>
+                <w:rFonts w:ascii="Calibri" w:hAnsi="Calibri"/>
+                <w:b/>
+                <w:bCs/>
+                <w:color w:val="1F4E79" w:themeColor="accent1" w:themeShade="80"/>
+              </w:rPr>
+              <w:t>documentación</w:t>
+            </w:r>
+            <w:r>
+              <w:rPr>
+                <w:rFonts w:ascii="Calibri" w:hAnsi="Calibri"/>
+                <w:b/>
+                <w:bCs/>
+                <w:color w:val="1F4E79" w:themeColor="accent1" w:themeShade="80"/>
+              </w:rPr>
+              <w:t>.</w:t>
             </w:r>
           </w:p>
           <w:p>
@@ -1364,6 +1335,15 @@
               </w:rPr>
               <w:t>Por ahora no es necesario un cambio importante de responsabilidades</w:t>
             </w:r>
+            <w:r>
+              <w:rPr>
+                <w:rFonts w:ascii="Calibri" w:hAnsi="Calibri"/>
+                <w:b/>
+                <w:bCs/>
+                <w:color w:val="1F4E79" w:themeColor="accent1" w:themeShade="80"/>
+              </w:rPr>
+              <w:t xml:space="preserve"> y tratar de mantenerse al margen de las asignaciones ya concretadas.  </w:t>
+            </w:r>
           </w:p>
           <w:p>
             <w:pPr>
@@ -1421,6 +1401,30 @@
           <w:sz w:val="24"/>
           <w:szCs w:val="24"/>
           <w:lang w:eastAsia="ja-JP"/>
+        </w:rPr>
+      </w:pPr>
+    </w:p>
+    <w:p>
+      <w:pPr>
+        <w:spacing w:after="0" w:line="360" w:lineRule="auto"/>
+        <w:jc w:val="both"/>
+        <w:rPr>
+          <w:b/>
+          <w:bCs/>
+          <w:sz w:val="24"/>
+          <w:szCs w:val="24"/>
+        </w:rPr>
+      </w:pPr>
+    </w:p>
+    <w:p>
+      <w:pPr>
+        <w:spacing w:after="0" w:line="360" w:lineRule="auto"/>
+        <w:jc w:val="both"/>
+        <w:rPr>
+          <w:b/>
+          <w:bCs/>
+          <w:sz w:val="24"/>
+          <w:szCs w:val="24"/>
         </w:rPr>
       </w:pPr>
     </w:p>
@@ -1479,6 +1483,7 @@
                 <w:sz w:val="24"/>
                 <w:szCs w:val="24"/>
               </w:rPr>
+              <w:lastRenderedPageBreak/>
               <w:t>6</w:t>
             </w:r>
             <w:r>
@@ -1564,7 +1569,16 @@
                 <w:bCs/>
                 <w:color w:val="1F4E79" w:themeColor="accent1" w:themeShade="80"/>
               </w:rPr>
-              <w:t xml:space="preserve">Buena comunicación y compromiso con los integrantes </w:t>
+              <w:t xml:space="preserve">Buena comunicación y compromiso con los </w:t>
+            </w:r>
+            <w:r>
+              <w:rPr>
+                <w:rFonts w:ascii="Calibri" w:hAnsi="Calibri"/>
+                <w:b/>
+                <w:bCs/>
+                <w:color w:val="1F4E79" w:themeColor="accent1" w:themeShade="80"/>
+              </w:rPr>
+              <w:t>integrantes.</w:t>
             </w:r>
           </w:p>
           <w:p>
@@ -1589,7 +1603,41 @@
                 <w:bCs/>
                 <w:color w:val="1F4E79" w:themeColor="accent1" w:themeShade="80"/>
               </w:rPr>
-              <w:t xml:space="preserve">Cada miembro aporta conocimientos </w:t>
+              <w:t xml:space="preserve">Cada miembro aporta </w:t>
+            </w:r>
+            <w:r>
+              <w:rPr>
+                <w:rFonts w:ascii="Calibri" w:hAnsi="Calibri"/>
+                <w:b/>
+                <w:bCs/>
+                <w:color w:val="1F4E79" w:themeColor="accent1" w:themeShade="80"/>
+              </w:rPr>
+              <w:t>conocimientos.</w:t>
+            </w:r>
+          </w:p>
+          <w:p>
+            <w:pPr>
+              <w:pStyle w:val="Prrafodelista"/>
+              <w:numPr>
+                <w:ilvl w:val="0"/>
+                <w:numId w:val="46"/>
+              </w:numPr>
+              <w:jc w:val="both"/>
+              <w:rPr>
+                <w:rFonts w:ascii="Calibri" w:hAnsi="Calibri"/>
+                <w:b/>
+                <w:bCs/>
+                <w:color w:val="1F4E79" w:themeColor="accent1" w:themeShade="80"/>
+              </w:rPr>
+            </w:pPr>
+            <w:r>
+              <w:rPr>
+                <w:rFonts w:ascii="Calibri" w:hAnsi="Calibri"/>
+                <w:b/>
+                <w:bCs/>
+                <w:color w:val="1F4E79" w:themeColor="accent1" w:themeShade="80"/>
+              </w:rPr>
+              <w:t>Se realizan retroalimentaciones contantes y nos apoyamos mutuamente.</w:t>
             </w:r>
           </w:p>
           <w:p>
@@ -9773,21 +9821,10 @@
 </file>
 
 <file path=customXml/item1.xml><?xml version="1.0" encoding="utf-8"?>
-<?mso-contentType ?>
-<FormTemplates xmlns="http://schemas.microsoft.com/sharepoint/v3/contenttype/forms">
-  <Display>DocumentLibraryForm</Display>
-  <Edit>DocumentLibraryForm</Edit>
-  <New>DocumentLibraryForm</New>
-</FormTemplates>
+<b:Sources xmlns:b="http://schemas.openxmlformats.org/officeDocument/2006/bibliography" xmlns="http://schemas.openxmlformats.org/officeDocument/2006/bibliography" SelectedStyle="\APASixthEditionOfficeOnline.xsl" StyleName="APA" Version="6"/>
 </file>
 
 <file path=customXml/item2.xml><?xml version="1.0" encoding="utf-8"?>
-<p:properties xmlns:p="http://schemas.microsoft.com/office/2006/metadata/properties" xmlns:xsi="http://www.w3.org/2001/XMLSchema-instance" xmlns:pc="http://schemas.microsoft.com/office/infopath/2007/PartnerControls">
-  <documentManagement/>
-</p:properties>
-</file>
-
-<file path=customXml/item3.xml><?xml version="1.0" encoding="utf-8"?>
 <ct:contentTypeSchema xmlns:ct="http://schemas.microsoft.com/office/2006/metadata/contentType" xmlns:ma="http://schemas.microsoft.com/office/2006/metadata/properties/metaAttributes" ct:_="" ma:_="" ma:contentTypeName="Documento" ma:contentTypeID="0x010100E96778489EE7714D8BD12CC105EB918B" ma:contentTypeVersion="2" ma:contentTypeDescription="Crear nuevo documento." ma:contentTypeScope="" ma:versionID="416c5c7ae9b5d54d83875cd3c65194e3">
   <xsd:schema xmlns:xsd="http://www.w3.org/2001/XMLSchema" xmlns:xs="http://www.w3.org/2001/XMLSchema" xmlns:p="http://schemas.microsoft.com/office/2006/metadata/properties" xmlns:ns2="126e8a1c-9ea9-435a-ac89-d06c80d62e30" targetNamespace="http://schemas.microsoft.com/office/2006/metadata/properties" ma:root="true" ma:fieldsID="70a237c842677bd850644f8595079f5e" ns2:_="">
     <xsd:import namespace="126e8a1c-9ea9-435a-ac89-d06c80d62e30"/>
@@ -9919,28 +9956,30 @@
 </ct:contentTypeSchema>
 </file>
 
+<file path=customXml/item3.xml><?xml version="1.0" encoding="utf-8"?>
+<p:properties xmlns:p="http://schemas.microsoft.com/office/2006/metadata/properties" xmlns:xsi="http://www.w3.org/2001/XMLSchema-instance" xmlns:pc="http://schemas.microsoft.com/office/infopath/2007/PartnerControls">
+  <documentManagement/>
+</p:properties>
+</file>
+
 <file path=customXml/item4.xml><?xml version="1.0" encoding="utf-8"?>
-<b:Sources xmlns:b="http://schemas.openxmlformats.org/officeDocument/2006/bibliography" xmlns="http://schemas.openxmlformats.org/officeDocument/2006/bibliography" SelectedStyle="\APASixthEditionOfficeOnline.xsl" StyleName="APA" Version="6"/>
+<?mso-contentType ?>
+<FormTemplates xmlns="http://schemas.microsoft.com/sharepoint/v3/contenttype/forms">
+  <Display>DocumentLibraryForm</Display>
+  <Edit>DocumentLibraryForm</Edit>
+  <New>DocumentLibraryForm</New>
+</FormTemplates>
 </file>
 
 <file path=customXml/itemProps1.xml><?xml version="1.0" encoding="utf-8"?>
-<ds:datastoreItem xmlns:ds="http://schemas.openxmlformats.org/officeDocument/2006/customXml" ds:itemID="{DABAA964-10BA-4DBC-ABF2-CDEAC0FAF7AA}">
+<ds:datastoreItem xmlns:ds="http://schemas.openxmlformats.org/officeDocument/2006/customXml" ds:itemID="{FBD61725-A60E-40F3-AB5D-0E7F797DD77D}">
   <ds:schemaRefs>
-    <ds:schemaRef ds:uri="http://schemas.microsoft.com/sharepoint/v3/contenttype/forms"/>
+    <ds:schemaRef ds:uri="http://schemas.openxmlformats.org/officeDocument/2006/bibliography"/>
   </ds:schemaRefs>
 </ds:datastoreItem>
 </file>
 
 <file path=customXml/itemProps2.xml><?xml version="1.0" encoding="utf-8"?>
-<ds:datastoreItem xmlns:ds="http://schemas.openxmlformats.org/officeDocument/2006/customXml" ds:itemID="{5F1783E3-BA1C-4CA3-8E32-C9B378BBED03}">
-  <ds:schemaRefs>
-    <ds:schemaRef ds:uri="http://schemas.microsoft.com/office/2006/metadata/properties"/>
-    <ds:schemaRef ds:uri="http://schemas.microsoft.com/office/infopath/2007/PartnerControls"/>
-  </ds:schemaRefs>
-</ds:datastoreItem>
-</file>
-
-<file path=customXml/itemProps3.xml><?xml version="1.0" encoding="utf-8"?>
 <ds:datastoreItem xmlns:ds="http://schemas.openxmlformats.org/officeDocument/2006/customXml" ds:itemID="{DF0582E6-0C2C-40A6-8E3D-E410E41021C1}">
   <ds:schemaRefs>
     <ds:schemaRef ds:uri="http://schemas.microsoft.com/office/2006/metadata/contentType"/>
@@ -9958,10 +9997,19 @@
 </ds:datastoreItem>
 </file>
 
+<file path=customXml/itemProps3.xml><?xml version="1.0" encoding="utf-8"?>
+<ds:datastoreItem xmlns:ds="http://schemas.openxmlformats.org/officeDocument/2006/customXml" ds:itemID="{5F1783E3-BA1C-4CA3-8E32-C9B378BBED03}">
+  <ds:schemaRefs>
+    <ds:schemaRef ds:uri="http://schemas.microsoft.com/office/2006/metadata/properties"/>
+    <ds:schemaRef ds:uri="http://schemas.microsoft.com/office/infopath/2007/PartnerControls"/>
+  </ds:schemaRefs>
+</ds:datastoreItem>
+</file>
+
 <file path=customXml/itemProps4.xml><?xml version="1.0" encoding="utf-8"?>
-<ds:datastoreItem xmlns:ds="http://schemas.openxmlformats.org/officeDocument/2006/customXml" ds:itemID="{FBD61725-A60E-40F3-AB5D-0E7F797DD77D}">
+<ds:datastoreItem xmlns:ds="http://schemas.openxmlformats.org/officeDocument/2006/customXml" ds:itemID="{DABAA964-10BA-4DBC-ABF2-CDEAC0FAF7AA}">
   <ds:schemaRefs>
-    <ds:schemaRef ds:uri="http://schemas.openxmlformats.org/officeDocument/2006/bibliography"/>
+    <ds:schemaRef ds:uri="http://schemas.microsoft.com/sharepoint/v3/contenttype/forms"/>
   </ds:schemaRefs>
 </ds:datastoreItem>
 </file>
</xml_diff>